<commit_message>
Some final touches added
</commit_message>
<xml_diff>
--- a/README.docx
+++ b/README.docx
@@ -1,7 +1,7 @@
 
 <file path=word/document.xml><?xml version="1.0" encoding="utf-8"?>
 <w:document xmlns:wpc="http://schemas.microsoft.com/office/word/2010/wordprocessingCanvas" xmlns:mc="http://schemas.openxmlformats.org/markup-compatibility/2006" xmlns:o="urn:schemas-microsoft-com:office:office" xmlns:r="http://schemas.openxmlformats.org/officeDocument/2006/relationships" xmlns:m="http://schemas.openxmlformats.org/officeDocument/2006/math" xmlns:v="urn:schemas-microsoft-com:vml" xmlns:wp14="http://schemas.microsoft.com/office/word/2010/wordprocessingDrawing" xmlns:wp="http://schemas.openxmlformats.org/drawingml/2006/wordprocessingDrawing" xmlns:w10="urn:schemas-microsoft-com:office:word" xmlns:w="http://schemas.openxmlformats.org/wordprocessingml/2006/main" xmlns:w14="http://schemas.microsoft.com/office/word/2010/wordml" xmlns:wpg="http://schemas.microsoft.com/office/word/2010/wordprocessingGroup" xmlns:wpi="http://schemas.microsoft.com/office/word/2010/wordprocessingInk" xmlns:wne="http://schemas.microsoft.com/office/word/2006/wordml" xmlns:wps="http://schemas.microsoft.com/office/word/2010/wordprocessingShape" mc:Ignorable="w14 wp14">
-  <w:background w:color="DDD8C2" w:themeColor="background2" w:themeShade="E5"/>
+  <w:background w:color="EEECE1" w:themeColor="background2"/>
   <w:body>
     <w:p>
       <w:pPr>
@@ -9,7 +9,13 @@
         <w:ind w:left="720" w:firstLine="720"/>
       </w:pPr>
       <w:r>
-        <w:t xml:space="preserve">        </w:t>
+        <w:t xml:space="preserve">     </w:t>
+      </w:r>
+      <w:r>
+        <w:t xml:space="preserve">   </w:t>
+      </w:r>
+      <w:r>
+        <w:t xml:space="preserve">   </w:t>
       </w:r>
       <w:r>
         <w:rPr>
@@ -17,10 +23,10 @@
           <w:lang w:eastAsia="en-IN"/>
         </w:rPr>
         <w:drawing>
-          <wp:inline distT="0" distB="0" distL="0" distR="0" wp14:anchorId="4B9BED1D" wp14:editId="37E45710">
-            <wp:extent cx="2361905" cy="1333333"/>
-            <wp:effectExtent l="0" t="0" r="635" b="635"/>
-            <wp:docPr id="1" name="Picture 1"/>
+          <wp:inline distT="0" distB="0" distL="0" distR="0" wp14:anchorId="55EACB9E" wp14:editId="2B925B25">
+            <wp:extent cx="1990725" cy="1249882"/>
+            <wp:effectExtent l="0" t="0" r="0" b="7620"/>
+            <wp:docPr id="3" name="Picture 3"/>
             <wp:cNvGraphicFramePr>
               <a:graphicFrameLocks xmlns:a="http://schemas.openxmlformats.org/drawingml/2006/main" noChangeAspect="1"/>
             </wp:cNvGraphicFramePr>
@@ -28,11 +34,11 @@
               <a:graphicData uri="http://schemas.openxmlformats.org/drawingml/2006/picture">
                 <pic:pic xmlns:pic="http://schemas.openxmlformats.org/drawingml/2006/picture">
                   <pic:nvPicPr>
-                    <pic:cNvPr id="0" name="modern-building-for-motel-in-circle-8587ld.png"/>
+                    <pic:cNvPr id="0" name="WhatsApp Image 2021-06-01 at 09.49.16.jpeg"/>
                     <pic:cNvPicPr/>
                   </pic:nvPicPr>
                   <pic:blipFill>
-                    <a:blip r:embed="rId9">
+                    <a:blip r:embed="rId9" cstate="print">
                       <a:extLst>
                         <a:ext uri="{28A0092B-C50C-407E-A947-70E740481C1C}">
                           <a14:useLocalDpi xmlns:a14="http://schemas.microsoft.com/office/drawing/2010/main" val="0"/>
@@ -46,7 +52,7 @@
                   <pic:spPr>
                     <a:xfrm>
                       <a:off x="0" y="0"/>
-                      <a:ext cx="2361905" cy="1333333"/>
+                      <a:ext cx="1989843" cy="1249328"/>
                     </a:xfrm>
                     <a:prstGeom prst="rect">
                       <a:avLst/>
@@ -59,6 +65,7 @@
         </w:drawing>
       </w:r>
     </w:p>
+    <w:p/>
     <w:p>
       <w:pPr>
         <w:pStyle w:val="Title"/>
@@ -230,6 +237,16 @@
       <w:pPr>
         <w:pStyle w:val="Heading2"/>
       </w:pPr>
+    </w:p>
+    <w:p>
+      <w:pPr>
+        <w:pStyle w:val="Heading2"/>
+      </w:pPr>
+    </w:p>
+    <w:p>
+      <w:pPr>
+        <w:pStyle w:val="Heading2"/>
+      </w:pPr>
       <w:r>
         <w:t>INSTALL THE DEPENDENCIES AND START THE SERVER:-</w:t>
       </w:r>
@@ -315,10 +332,8 @@
           <w:numId w:val="4"/>
         </w:numPr>
       </w:pPr>
-      <w:bookmarkStart w:id="0" w:name="_GoBack"/>
-      <w:proofErr w:type="spellStart"/>
-      <w:r>
-        <w:lastRenderedPageBreak/>
+      <w:proofErr w:type="spellStart"/>
+      <w:r>
         <w:t>nodemon</w:t>
       </w:r>
       <w:proofErr w:type="spellEnd"/>
@@ -338,12 +353,267 @@
         <w:t>node sever</w:t>
       </w:r>
     </w:p>
+    <w:p>
+      <w:r>
+        <w:rPr>
+          <w:noProof/>
+          <w:lang w:eastAsia="en-IN"/>
+        </w:rPr>
+        <mc:AlternateContent>
+          <mc:Choice Requires="wps">
+            <w:drawing>
+              <wp:anchor distT="0" distB="0" distL="114300" distR="114300" simplePos="0" relativeHeight="251659264" behindDoc="0" locked="0" layoutInCell="1" allowOverlap="1" wp14:anchorId="28BF5FC0" wp14:editId="50C92343">
+                <wp:simplePos x="0" y="0"/>
+                <wp:positionH relativeFrom="column">
+                  <wp:posOffset>-133350</wp:posOffset>
+                </wp:positionH>
+                <wp:positionV relativeFrom="paragraph">
+                  <wp:posOffset>194945</wp:posOffset>
+                </wp:positionV>
+                <wp:extent cx="6000750" cy="2000250"/>
+                <wp:effectExtent l="0" t="0" r="19050" b="19050"/>
+                <wp:wrapNone/>
+                <wp:docPr id="2" name="Text Box 2"/>
+                <wp:cNvGraphicFramePr/>
+                <a:graphic xmlns:a="http://schemas.openxmlformats.org/drawingml/2006/main">
+                  <a:graphicData uri="http://schemas.microsoft.com/office/word/2010/wordprocessingShape">
+                    <wps:wsp>
+                      <wps:cNvSpPr txBox="1"/>
+                      <wps:spPr>
+                        <a:xfrm>
+                          <a:off x="0" y="0"/>
+                          <a:ext cx="6000750" cy="2000250"/>
+                        </a:xfrm>
+                        <a:prstGeom prst="rect">
+                          <a:avLst/>
+                        </a:prstGeom>
+                        <a:solidFill>
+                          <a:schemeClr val="lt1"/>
+                        </a:solidFill>
+                        <a:ln w="6350">
+                          <a:solidFill>
+                            <a:prstClr val="black"/>
+                          </a:solidFill>
+                        </a:ln>
+                        <a:effectLst/>
+                      </wps:spPr>
+                      <wps:style>
+                        <a:lnRef idx="0">
+                          <a:schemeClr val="accent1"/>
+                        </a:lnRef>
+                        <a:fillRef idx="0">
+                          <a:schemeClr val="accent1"/>
+                        </a:fillRef>
+                        <a:effectRef idx="0">
+                          <a:schemeClr val="accent1"/>
+                        </a:effectRef>
+                        <a:fontRef idx="minor">
+                          <a:schemeClr val="dk1"/>
+                        </a:fontRef>
+                      </wps:style>
+                      <wps:txbx>
+                        <w:txbxContent>
+                          <w:p>
+                            <w:r>
+                              <w:t>INSTALLATION:-</w:t>
+                            </w:r>
+                          </w:p>
+                          <w:p>
+                            <w:r>
+                              <w:t xml:space="preserve">``` </w:t>
+                            </w:r>
+                            <w:proofErr w:type="gramStart"/>
+                            <w:r>
+                              <w:t>node</w:t>
+                            </w:r>
+                            <w:proofErr w:type="gramEnd"/>
+                          </w:p>
+                          <w:p>
+                            <w:proofErr w:type="gramStart"/>
+                            <w:r>
+                              <w:t>cd</w:t>
+                            </w:r>
+                            <w:proofErr w:type="gramEnd"/>
+                            <w:r>
+                              <w:t xml:space="preserve"> Home-</w:t>
+                            </w:r>
+                            <w:proofErr w:type="spellStart"/>
+                            <w:r>
+                              <w:t>Away_From_Home</w:t>
+                            </w:r>
+                            <w:proofErr w:type="spellEnd"/>
+                          </w:p>
+                          <w:p>
+                            <w:proofErr w:type="spellStart"/>
+                            <w:proofErr w:type="gramStart"/>
+                            <w:r>
+                              <w:t>npm</w:t>
+                            </w:r>
+                            <w:proofErr w:type="spellEnd"/>
+                            <w:proofErr w:type="gramEnd"/>
+                            <w:r>
+                              <w:t xml:space="preserve"> </w:t>
+                            </w:r>
+                            <w:proofErr w:type="spellStart"/>
+                            <w:r>
+                              <w:t>init</w:t>
+                            </w:r>
+                            <w:proofErr w:type="spellEnd"/>
+                          </w:p>
+                          <w:p>
+                            <w:proofErr w:type="gramStart"/>
+                            <w:r>
+                              <w:t>node</w:t>
+                            </w:r>
+                            <w:proofErr w:type="gramEnd"/>
+                            <w:r>
+                              <w:t xml:space="preserve"> app.js</w:t>
+                            </w:r>
+                          </w:p>
+                          <w:p>
+                            <w:r>
+                              <w:t>```</w:t>
+                            </w:r>
+                          </w:p>
+                          <w:p/>
+                          <w:p>
+                            <w:r>
+                              <w:t>```</w:t>
+                            </w:r>
+                          </w:p>
+                        </w:txbxContent>
+                      </wps:txbx>
+                      <wps:bodyPr rot="0" spcFirstLastPara="0" vertOverflow="overflow" horzOverflow="overflow" vert="horz" wrap="square" lIns="91440" tIns="45720" rIns="91440" bIns="45720" numCol="1" spcCol="0" rtlCol="0" fromWordArt="0" anchor="t" anchorCtr="0" forceAA="0" compatLnSpc="1">
+                        <a:prstTxWarp prst="textNoShape">
+                          <a:avLst/>
+                        </a:prstTxWarp>
+                        <a:noAutofit/>
+                      </wps:bodyPr>
+                    </wps:wsp>
+                  </a:graphicData>
+                </a:graphic>
+                <wp14:sizeRelH relativeFrom="margin">
+                  <wp14:pctWidth>0</wp14:pctWidth>
+                </wp14:sizeRelH>
+                <wp14:sizeRelV relativeFrom="margin">
+                  <wp14:pctHeight>0</wp14:pctHeight>
+                </wp14:sizeRelV>
+              </wp:anchor>
+            </w:drawing>
+          </mc:Choice>
+          <mc:Fallback>
+            <w:pict>
+              <v:shapetype id="_x0000_t202" coordsize="21600,21600" o:spt="202" path="m,l,21600r21600,l21600,xe">
+                <v:stroke joinstyle="miter"/>
+                <v:path gradientshapeok="t" o:connecttype="rect"/>
+              </v:shapetype>
+              <v:shape id="Text Box 2" o:spid="_x0000_s1026" type="#_x0000_t202" style="position:absolute;margin-left:-10.5pt;margin-top:15.35pt;width:472.5pt;height:157.5pt;z-index:251659264;visibility:visible;mso-wrap-style:square;mso-width-percent:0;mso-height-percent:0;mso-wrap-distance-left:9pt;mso-wrap-distance-top:0;mso-wrap-distance-right:9pt;mso-wrap-distance-bottom:0;mso-position-horizontal:absolute;mso-position-horizontal-relative:text;mso-position-vertical:absolute;mso-position-vertical-relative:text;mso-width-percent:0;mso-height-percent:0;mso-width-relative:margin;mso-height-relative:margin;v-text-anchor:top" o:gfxdata="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" fillcolor="white [3201]" strokeweight=".5pt">
+                <v:textbox>
+                  <w:txbxContent>
+                    <w:p>
+                      <w:r>
+                        <w:t>INSTALLATION:-</w:t>
+                      </w:r>
+                    </w:p>
+                    <w:p>
+                      <w:r>
+                        <w:t xml:space="preserve">``` </w:t>
+                      </w:r>
+                      <w:proofErr w:type="gramStart"/>
+                      <w:r>
+                        <w:t>node</w:t>
+                      </w:r>
+                      <w:proofErr w:type="gramEnd"/>
+                    </w:p>
+                    <w:p>
+                      <w:proofErr w:type="gramStart"/>
+                      <w:r>
+                        <w:t>cd</w:t>
+                      </w:r>
+                      <w:proofErr w:type="gramEnd"/>
+                      <w:r>
+                        <w:t xml:space="preserve"> Home-</w:t>
+                      </w:r>
+                      <w:proofErr w:type="spellStart"/>
+                      <w:r>
+                        <w:t>Away_From_Home</w:t>
+                      </w:r>
+                      <w:proofErr w:type="spellEnd"/>
+                    </w:p>
+                    <w:p>
+                      <w:proofErr w:type="spellStart"/>
+                      <w:proofErr w:type="gramStart"/>
+                      <w:r>
+                        <w:t>npm</w:t>
+                      </w:r>
+                      <w:proofErr w:type="spellEnd"/>
+                      <w:proofErr w:type="gramEnd"/>
+                      <w:r>
+                        <w:t xml:space="preserve"> </w:t>
+                      </w:r>
+                      <w:proofErr w:type="spellStart"/>
+                      <w:r>
+                        <w:t>init</w:t>
+                      </w:r>
+                      <w:proofErr w:type="spellEnd"/>
+                    </w:p>
+                    <w:p>
+                      <w:proofErr w:type="gramStart"/>
+                      <w:r>
+                        <w:t>node</w:t>
+                      </w:r>
+                      <w:proofErr w:type="gramEnd"/>
+                      <w:r>
+                        <w:t xml:space="preserve"> app.js</w:t>
+                      </w:r>
+                    </w:p>
+                    <w:p>
+                      <w:r>
+                        <w:t>```</w:t>
+                      </w:r>
+                    </w:p>
+                    <w:p/>
+                    <w:p>
+                      <w:r>
+                        <w:t>```</w:t>
+                      </w:r>
+                    </w:p>
+                  </w:txbxContent>
+                </v:textbox>
+              </v:shape>
+            </w:pict>
+          </mc:Fallback>
+        </mc:AlternateContent>
+      </w:r>
+    </w:p>
     <w:p/>
     <w:p/>
+    <w:p/>
+    <w:p/>
     <w:p>
       <w:pPr>
         <w:pStyle w:val="Heading2"/>
       </w:pPr>
+    </w:p>
+    <w:p>
+      <w:pPr>
+        <w:pStyle w:val="Heading2"/>
+      </w:pPr>
+    </w:p>
+    <w:p>
+      <w:pPr>
+        <w:pStyle w:val="Heading2"/>
+      </w:pPr>
+    </w:p>
+    <w:p>
+      <w:pPr>
+        <w:pStyle w:val="Heading2"/>
+      </w:pPr>
+    </w:p>
+    <w:p>
+      <w:pPr>
+        <w:pStyle w:val="Heading2"/>
+      </w:pPr>
       <w:r>
         <w:t>VERIFY THE DEPLOYMENT BY NAVIGATING TO YOUR SERVER:-</w:t>
       </w:r>
@@ -359,7 +629,11 @@
       </w:r>
       <w:proofErr w:type="gramEnd"/>
     </w:p>
-    <w:p/>
+    <w:p>
+      <w:pPr>
+        <w:pStyle w:val="Heading2"/>
+      </w:pPr>
+    </w:p>
     <w:p>
       <w:pPr>
         <w:pStyle w:val="Heading2"/>
@@ -487,6 +761,7 @@
         </w:numPr>
       </w:pPr>
       <w:r>
+        <w:lastRenderedPageBreak/>
         <w:t>/</w:t>
       </w:r>
       <w:proofErr w:type="spellStart"/>
@@ -539,7 +814,15 @@
         </w:numPr>
       </w:pPr>
       <w:r>
-        <w:t>Location feature using geoloacation.</w:t>
+        <w:t xml:space="preserve">Location feature using </w:t>
+      </w:r>
+      <w:proofErr w:type="spellStart"/>
+      <w:r>
+        <w:t>geoloacation</w:t>
+      </w:r>
+      <w:proofErr w:type="spellEnd"/>
+      <w:r>
+        <w:t>.</w:t>
       </w:r>
     </w:p>
     <w:p>
@@ -575,16 +858,12 @@
       </w:r>
     </w:p>
     <w:p/>
-    <w:p/>
-    <w:p/>
-    <w:p/>
-    <w:p/>
-    <w:p/>
-    <w:p/>
     <w:p>
       <w:pPr>
         <w:pStyle w:val="Heading2"/>
       </w:pPr>
+      <w:bookmarkStart w:id="0" w:name="_GoBack"/>
+      <w:bookmarkEnd w:id="0"/>
       <w:r>
         <w:t>EXPLANATION OF ROUTES:-</w:t>
       </w:r>
@@ -755,7 +1034,6 @@
     </w:p>
     <w:p/>
     <w:p/>
-    <w:bookmarkEnd w:id="0"/>
     <w:p>
       <w:pPr>
         <w:pStyle w:val="Heading2"/>
@@ -783,6 +1061,7 @@
         <w:rPr>
           <w:rStyle w:val="Heading4Char"/>
         </w:rPr>
+        <w:lastRenderedPageBreak/>
         <w:t>EXPRESS-SESSION:</w:t>
       </w:r>
       <w:r>
@@ -996,15 +1275,7 @@
           <w:color w:val="202124"/>
           <w:shd w:val="clear" w:color="auto" w:fill="FFFFFF"/>
         </w:rPr>
-        <w:t> and Gmail</w:t>
-      </w:r>
-      <w:r>
-        <w:rPr>
-          <w:rFonts w:ascii="Arial" w:hAnsi="Arial" w:cs="Arial"/>
-          <w:color w:val="202124"/>
-          <w:shd w:val="clear" w:color="auto" w:fill="FFFFFF"/>
-        </w:rPr>
-        <w:t>.</w:t>
+        <w:t> and Gmail.</w:t>
       </w:r>
     </w:p>
     <w:p/>
@@ -1641,6 +1912,7 @@
         <w:rPr>
           <w:rStyle w:val="Heading4Char"/>
         </w:rPr>
+        <w:lastRenderedPageBreak/>
         <w:t xml:space="preserve">JSBASE64 - </w:t>
       </w:r>
       <w:r>
@@ -1818,15 +2090,7 @@
           <w:color w:val="202124"/>
           <w:shd w:val="clear" w:color="auto" w:fill="FFFFFF"/>
         </w:rPr>
-        <w:t xml:space="preserve"> simplify </w:t>
-      </w:r>
-      <w:r>
-        <w:rPr>
-          <w:rFonts w:ascii="Arial" w:hAnsi="Arial" w:cs="Arial"/>
-          <w:color w:val="202124"/>
-          <w:shd w:val="clear" w:color="auto" w:fill="FFFFFF"/>
-        </w:rPr>
-        <w:t>integrations, </w:t>
+        <w:t xml:space="preserve"> simplify integrations, </w:t>
       </w:r>
       <w:r>
         <w:rPr>
@@ -2049,36 +2313,6 @@
     <w:pPr>
       <w:pStyle w:val="Header"/>
     </w:pPr>
-    <w:r>
-      <w:rPr>
-        <w:noProof/>
-        <w:lang w:eastAsia="en-IN"/>
-      </w:rPr>
-      <w:pict>
-        <v:shapetype id="_x0000_t75" coordsize="21600,21600" o:spt="75" o:preferrelative="t" path="m@4@5l@4@11@9@11@9@5xe" filled="f" stroked="f">
-          <v:stroke joinstyle="miter"/>
-          <v:formulas>
-            <v:f eqn="if lineDrawn pixelLineWidth 0"/>
-            <v:f eqn="sum @0 1 0"/>
-            <v:f eqn="sum 0 0 @1"/>
-            <v:f eqn="prod @2 1 2"/>
-            <v:f eqn="prod @3 21600 pixelWidth"/>
-            <v:f eqn="prod @3 21600 pixelHeight"/>
-            <v:f eqn="sum @0 0 1"/>
-            <v:f eqn="prod @6 1 2"/>
-            <v:f eqn="prod @7 21600 pixelWidth"/>
-            <v:f eqn="sum @8 21600 0"/>
-            <v:f eqn="prod @7 21600 pixelHeight"/>
-            <v:f eqn="sum @10 21600 0"/>
-          </v:formulas>
-          <v:path o:extrusionok="f" gradientshapeok="t" o:connecttype="rect"/>
-          <o:lock v:ext="edit" aspectratio="t"/>
-        </v:shapetype>
-        <v:shape id="WordPictureWatermark258422907" o:spid="_x0000_s2053" type="#_x0000_t75" style="position:absolute;margin-left:0;margin-top:0;width:450.95pt;height:253.95pt;z-index:-251657216;mso-position-horizontal:center;mso-position-horizontal-relative:margin;mso-position-vertical:center;mso-position-vertical-relative:margin" o:allowincell="f">
-          <v:imagedata r:id="rId1" o:title="illuminati-runes-viking-circle-square-hd-wallpaper-preview" gain="19661f" blacklevel="22938f"/>
-        </v:shape>
-      </w:pict>
-    </w:r>
   </w:p>
 </w:hdr>
 </file>
@@ -2089,36 +2323,6 @@
     <w:pPr>
       <w:pStyle w:val="Header"/>
     </w:pPr>
-    <w:r>
-      <w:rPr>
-        <w:noProof/>
-        <w:lang w:eastAsia="en-IN"/>
-      </w:rPr>
-      <w:pict>
-        <v:shapetype id="_x0000_t75" coordsize="21600,21600" o:spt="75" o:preferrelative="t" path="m@4@5l@4@11@9@11@9@5xe" filled="f" stroked="f">
-          <v:stroke joinstyle="miter"/>
-          <v:formulas>
-            <v:f eqn="if lineDrawn pixelLineWidth 0"/>
-            <v:f eqn="sum @0 1 0"/>
-            <v:f eqn="sum 0 0 @1"/>
-            <v:f eqn="prod @2 1 2"/>
-            <v:f eqn="prod @3 21600 pixelWidth"/>
-            <v:f eqn="prod @3 21600 pixelHeight"/>
-            <v:f eqn="sum @0 0 1"/>
-            <v:f eqn="prod @6 1 2"/>
-            <v:f eqn="prod @7 21600 pixelWidth"/>
-            <v:f eqn="sum @8 21600 0"/>
-            <v:f eqn="prod @7 21600 pixelHeight"/>
-            <v:f eqn="sum @10 21600 0"/>
-          </v:formulas>
-          <v:path o:extrusionok="f" gradientshapeok="t" o:connecttype="rect"/>
-          <o:lock v:ext="edit" aspectratio="t"/>
-        </v:shapetype>
-        <v:shape id="WordPictureWatermark258422908" o:spid="_x0000_s2054" type="#_x0000_t75" style="position:absolute;margin-left:0;margin-top:0;width:450.95pt;height:253.95pt;z-index:-251656192;mso-position-horizontal:center;mso-position-horizontal-relative:margin;mso-position-vertical:center;mso-position-vertical-relative:margin" o:allowincell="f">
-          <v:imagedata r:id="rId1" o:title="illuminati-runes-viking-circle-square-hd-wallpaper-preview" gain="19661f" blacklevel="22938f"/>
-        </v:shape>
-      </w:pict>
-    </w:r>
   </w:p>
 </w:hdr>
 </file>
@@ -2129,36 +2333,6 @@
     <w:pPr>
       <w:pStyle w:val="Header"/>
     </w:pPr>
-    <w:r>
-      <w:rPr>
-        <w:noProof/>
-        <w:lang w:eastAsia="en-IN"/>
-      </w:rPr>
-      <w:pict>
-        <v:shapetype id="_x0000_t75" coordsize="21600,21600" o:spt="75" o:preferrelative="t" path="m@4@5l@4@11@9@11@9@5xe" filled="f" stroked="f">
-          <v:stroke joinstyle="miter"/>
-          <v:formulas>
-            <v:f eqn="if lineDrawn pixelLineWidth 0"/>
-            <v:f eqn="sum @0 1 0"/>
-            <v:f eqn="sum 0 0 @1"/>
-            <v:f eqn="prod @2 1 2"/>
-            <v:f eqn="prod @3 21600 pixelWidth"/>
-            <v:f eqn="prod @3 21600 pixelHeight"/>
-            <v:f eqn="sum @0 0 1"/>
-            <v:f eqn="prod @6 1 2"/>
-            <v:f eqn="prod @7 21600 pixelWidth"/>
-            <v:f eqn="sum @8 21600 0"/>
-            <v:f eqn="prod @7 21600 pixelHeight"/>
-            <v:f eqn="sum @10 21600 0"/>
-          </v:formulas>
-          <v:path o:extrusionok="f" gradientshapeok="t" o:connecttype="rect"/>
-          <o:lock v:ext="edit" aspectratio="t"/>
-        </v:shapetype>
-        <v:shape id="WordPictureWatermark258422906" o:spid="_x0000_s2052" type="#_x0000_t75" style="position:absolute;margin-left:0;margin-top:0;width:450.95pt;height:253.95pt;z-index:-251658240;mso-position-horizontal:center;mso-position-horizontal-relative:margin;mso-position-vertical:center;mso-position-vertical-relative:margin" o:allowincell="f">
-          <v:imagedata r:id="rId1" o:title="illuminati-runes-viking-circle-square-hd-wallpaper-preview" gain="19661f" blacklevel="22938f"/>
-        </v:shape>
-      </w:pict>
-    </w:r>
   </w:p>
 </w:hdr>
 </file>
@@ -3360,6 +3534,7 @@
   <w:style w:type="character" w:default="1" w:styleId="DefaultParagraphFont">
     <w:name w:val="Default Paragraph Font"/>
     <w:uiPriority w:val="1"/>
+    <w:semiHidden/>
     <w:unhideWhenUsed/>
   </w:style>
   <w:style w:type="table" w:default="1" w:styleId="TableNormal">
@@ -3835,6 +4010,7 @@
   <w:style w:type="character" w:default="1" w:styleId="DefaultParagraphFont">
     <w:name w:val="Default Paragraph Font"/>
     <w:uiPriority w:val="1"/>
+    <w:semiHidden/>
     <w:unhideWhenUsed/>
   </w:style>
   <w:style w:type="table" w:default="1" w:styleId="TableNormal">
@@ -4344,7 +4520,7 @@
 </file>
 
 <file path=customXml/itemProps1.xml><?xml version="1.0" encoding="utf-8"?>
-<ds:datastoreItem xmlns:ds="http://schemas.openxmlformats.org/officeDocument/2006/customXml" ds:itemID="{879B20BD-1BA3-46BC-A976-516DDBC8AB3C}">
+<ds:datastoreItem xmlns:ds="http://schemas.openxmlformats.org/officeDocument/2006/customXml" ds:itemID="{42A017F3-9E85-434C-86CF-6F612819B0D4}">
   <ds:schemaRefs>
     <ds:schemaRef ds:uri="http://schemas.openxmlformats.org/officeDocument/2006/bibliography"/>
   </ds:schemaRefs>

</xml_diff>